<commit_message>
Neue Packages in sw architektur eingefügt
</commit_message>
<xml_diff>
--- a/SW-Architektur/Package Lagerverwaltung.docx
+++ b/SW-Architektur/Package Lagerverwaltung.docx
@@ -336,21 +336,33 @@
       <w:proofErr w:type="spellEnd"/>
     </w:p>
     <w:p>
-      <w:proofErr w:type="spellStart"/>
       <w:r>
         <w:rPr>
           <w:color w:val="000000"/>
           <w:u w:val="single"/>
         </w:rPr>
-        <w:t>Persisitenz</w:t>
-      </w:r>
-      <w:proofErr w:type="spellEnd"/>
+        <w:t>Pers</w:t>
+      </w:r>
       <w:r>
         <w:rPr>
           <w:color w:val="000000"/>
           <w:u w:val="single"/>
         </w:rPr>
-        <w:t xml:space="preserve">-Schicht: </w:t>
+        <w:t>i</w:t>
+      </w:r>
+      <w:r>
+        <w:rPr>
+          <w:color w:val="000000"/>
+          <w:u w:val="single"/>
+        </w:rPr>
+        <w:t>s</w:t>
+      </w:r>
+      <w:r>
+        <w:rPr>
+          <w:color w:val="000000"/>
+          <w:u w:val="single"/>
+        </w:rPr>
+        <w:t xml:space="preserve">tenz-Schicht: </w:t>
       </w:r>
     </w:p>
     <w:p>
@@ -397,6 +409,7 @@
           <w:color w:val="000000"/>
         </w:rPr>
       </w:pPr>
+      <w:bookmarkStart w:id="0" w:name="_GoBack"/>
       <w:proofErr w:type="spellStart"/>
       <w:r>
         <w:rPr>
@@ -2986,19 +2999,25 @@
           <w:color w:val="000000"/>
         </w:rPr>
       </w:pPr>
+      <w:proofErr w:type="spellStart"/>
       <w:r>
         <w:rPr>
           <w:color w:val="000000"/>
         </w:rPr>
         <w:t>p</w:t>
       </w:r>
-      <w:bookmarkStart w:id="0" w:name="_GoBack"/>
-      <w:bookmarkEnd w:id="0"/>
-      <w:r>
-        <w:rPr>
-          <w:color w:val="000000"/>
-        </w:rPr>
-        <w:t xml:space="preserve">ublic </w:t>
+      <w:r>
+        <w:rPr>
+          <w:color w:val="000000"/>
+        </w:rPr>
+        <w:t>ublic</w:t>
+      </w:r>
+      <w:proofErr w:type="spellEnd"/>
+      <w:r>
+        <w:rPr>
+          <w:color w:val="000000"/>
+        </w:rPr>
+        <w:t xml:space="preserve"> </w:t>
       </w:r>
       <w:proofErr w:type="spellStart"/>
       <w:r>
@@ -3029,6 +3048,7 @@
         <w:t>(List&lt;Produkt&gt;)</w:t>
       </w:r>
     </w:p>
+    <w:bookmarkEnd w:id="0"/>
     <w:p>
       <w:pPr>
         <w:rPr>

</xml_diff>